<commit_message>
Formula and Diagram Update (Draft)
</commit_message>
<xml_diff>
--- a/AQMS.ABSTRACT.docx
+++ b/AQMS.ABSTRACT.docx
@@ -25,24 +25,7 @@
         </w:rPr>
       </w:pPr>
       <w:r>
-        <w:t xml:space="preserve">Lyle Vince A. </w:t>
-      </w:r>
-      <w:proofErr w:type="spellStart"/>
-      <w:r>
-        <w:t>Dela</w:t>
-      </w:r>
-      <w:proofErr w:type="spellEnd"/>
-      <w:r>
-        <w:t xml:space="preserve"> Cuesta, Kristjan Renascence V. Mariano</w:t>
-      </w:r>
-      <w:r>
-        <w:t xml:space="preserve">, </w:t>
-      </w:r>
-      <w:r>
-        <w:t>Vonn Christian Q. Mesina</w:t>
-      </w:r>
-      <w:r>
-        <w:t xml:space="preserve">, Dennis A. </w:t>
+        <w:t xml:space="preserve">Lyle Vince A. Dela Cuesta, Kristjan Renascence V. Mariano, Vonn Christian Q. Mesina, Dennis A. </w:t>
       </w:r>
       <w:proofErr w:type="spellStart"/>
       <w:r>
@@ -622,127 +605,15 @@
           <w:sz w:val="20"/>
           <w:szCs w:val="20"/>
         </w:rPr>
-        <w:t>Philippines is one of the countries that follows th</w:t>
-      </w:r>
-      <w:r>
-        <w:rPr>
-          <w:rFonts w:ascii="Times New Roman" w:hAnsi="Times New Roman" w:cs="Times New Roman"/>
-          <w:sz w:val="20"/>
-          <w:szCs w:val="20"/>
-        </w:rPr>
-        <w:t xml:space="preserve">e trend of industrialization to </w:t>
-      </w:r>
-      <w:r>
-        <w:rPr>
-          <w:rFonts w:ascii="Times New Roman" w:hAnsi="Times New Roman" w:cs="Times New Roman"/>
-          <w:sz w:val="20"/>
-          <w:szCs w:val="20"/>
-        </w:rPr>
-        <w:t>pursue a better economy. As time passes by, more factori</w:t>
-      </w:r>
-      <w:r>
-        <w:rPr>
-          <w:rFonts w:ascii="Times New Roman" w:hAnsi="Times New Roman" w:cs="Times New Roman"/>
-          <w:sz w:val="20"/>
-          <w:szCs w:val="20"/>
-        </w:rPr>
-        <w:t xml:space="preserve">es and establishments are being </w:t>
-      </w:r>
-      <w:r>
-        <w:rPr>
-          <w:rFonts w:ascii="Times New Roman" w:hAnsi="Times New Roman" w:cs="Times New Roman"/>
-          <w:sz w:val="20"/>
-          <w:szCs w:val="20"/>
-        </w:rPr>
-        <w:t xml:space="preserve">built to accommodate services and employment. The </w:t>
-      </w:r>
-      <w:r>
-        <w:rPr>
-          <w:rFonts w:ascii="Times New Roman" w:hAnsi="Times New Roman" w:cs="Times New Roman"/>
-          <w:sz w:val="20"/>
-          <w:szCs w:val="20"/>
-        </w:rPr>
-        <w:t>Phi</w:t>
-      </w:r>
-      <w:r>
-        <w:rPr>
-          <w:rFonts w:ascii="Times New Roman" w:hAnsi="Times New Roman" w:cs="Times New Roman"/>
-          <w:sz w:val="20"/>
-          <w:szCs w:val="20"/>
-        </w:rPr>
-        <w:t xml:space="preserve">lippines is also famous for its </w:t>
-      </w:r>
-      <w:r>
-        <w:rPr>
-          <w:rFonts w:ascii="Times New Roman" w:hAnsi="Times New Roman" w:cs="Times New Roman"/>
-          <w:sz w:val="20"/>
-          <w:szCs w:val="20"/>
-        </w:rPr>
-        <w:t>local transportation, which majority of the Filipinos use t</w:t>
-      </w:r>
-      <w:r>
-        <w:rPr>
-          <w:rFonts w:ascii="Times New Roman" w:hAnsi="Times New Roman" w:cs="Times New Roman"/>
-          <w:sz w:val="20"/>
-          <w:szCs w:val="20"/>
-        </w:rPr>
-        <w:t xml:space="preserve">o be able to go to work, school </w:t>
-      </w:r>
-      <w:r>
-        <w:rPr>
-          <w:rFonts w:ascii="Times New Roman" w:hAnsi="Times New Roman" w:cs="Times New Roman"/>
-          <w:sz w:val="20"/>
-          <w:szCs w:val="20"/>
-        </w:rPr>
-        <w:t>or reach a particular destination. However, being expose</w:t>
-      </w:r>
-      <w:r>
-        <w:rPr>
-          <w:rFonts w:ascii="Times New Roman" w:hAnsi="Times New Roman" w:cs="Times New Roman"/>
-          <w:sz w:val="20"/>
-          <w:szCs w:val="20"/>
-        </w:rPr>
-        <w:t xml:space="preserve">d to open air is not as safe as </w:t>
-      </w:r>
-      <w:r>
-        <w:rPr>
-          <w:rFonts w:ascii="Times New Roman" w:hAnsi="Times New Roman" w:cs="Times New Roman"/>
-          <w:sz w:val="20"/>
-          <w:szCs w:val="20"/>
-        </w:rPr>
-        <w:t>before. According to health experts, the quality of air</w:t>
-      </w:r>
-      <w:r>
-        <w:rPr>
-          <w:rFonts w:ascii="Times New Roman" w:hAnsi="Times New Roman" w:cs="Times New Roman"/>
-          <w:sz w:val="20"/>
-          <w:szCs w:val="20"/>
-        </w:rPr>
-        <w:t xml:space="preserve"> in the Philippines is becoming </w:t>
-      </w:r>
-      <w:r>
-        <w:rPr>
-          <w:rFonts w:ascii="Times New Roman" w:hAnsi="Times New Roman" w:cs="Times New Roman"/>
-          <w:sz w:val="20"/>
-          <w:szCs w:val="20"/>
-        </w:rPr>
-        <w:t>worse, and citizens who use public transportations are highly vulnerable to the harmful</w:t>
-      </w:r>
-      <w:r>
-        <w:rPr>
-          <w:rFonts w:ascii="Times New Roman" w:hAnsi="Times New Roman" w:cs="Times New Roman"/>
-          <w:sz w:val="20"/>
-          <w:szCs w:val="20"/>
-        </w:rPr>
-        <w:t xml:space="preserve"> </w:t>
-      </w:r>
-      <w:r>
-        <w:rPr>
-          <w:rFonts w:ascii="Times New Roman" w:hAnsi="Times New Roman" w:cs="Times New Roman"/>
-          <w:sz w:val="20"/>
-          <w:szCs w:val="20"/>
-        </w:rPr>
-        <w:t xml:space="preserve">effects of air pollution. </w:t>
+        <w:t xml:space="preserve">Philippines is one of the countries that follows the trend of industrialization to pursue a better economy. As time passes by, more factories and establishments are being built to accommodate services and employment. The </w:t>
+      </w:r>
+      <w:r>
+        <w:rPr>
+          <w:rFonts w:ascii="Times New Roman" w:hAnsi="Times New Roman" w:cs="Times New Roman"/>
+          <w:sz w:val="20"/>
+          <w:szCs w:val="20"/>
+        </w:rPr>
+        <w:t xml:space="preserve">Philippines is also famous for its local transportation, which majority of the Filipinos use to be able to go to work, school or reach a particular destination. However, being exposed to open air is not as safe as before. According to health experts, the quality of air in the Philippines is becoming worse, and citizens who use public transportations are highly vulnerable to the harmful effects of air pollution. </w:t>
       </w:r>
       <w:r>
         <w:rPr>
@@ -751,8 +622,9 @@
           <w:sz w:val="20"/>
           <w:szCs w:val="20"/>
         </w:rPr>
-        <w:t xml:space="preserve">(Health &amp; Environmental </w:t>
-      </w:r>
+        <w:t xml:space="preserve">(Health &amp; Environmental Effects of Air Pollution, </w:t>
+      </w:r>
+      <w:proofErr w:type="spellStart"/>
       <w:r>
         <w:rPr>
           <w:rFonts w:ascii="Times New Roman" w:hAnsi="Times New Roman" w:cs="Times New Roman"/>
@@ -760,8 +632,9 @@
           <w:sz w:val="20"/>
           <w:szCs w:val="20"/>
         </w:rPr>
-        <w:t>E</w:t>
-      </w:r>
+        <w:t>n.d.</w:t>
+      </w:r>
+      <w:proofErr w:type="spellEnd"/>
       <w:r>
         <w:rPr>
           <w:rFonts w:ascii="Times New Roman" w:hAnsi="Times New Roman" w:cs="Times New Roman"/>
@@ -769,27 +642,144 @@
           <w:sz w:val="20"/>
           <w:szCs w:val="20"/>
         </w:rPr>
-        <w:t xml:space="preserve">ffects of Air Pollution, </w:t>
+        <w:t xml:space="preserve">). </w:t>
+      </w:r>
+    </w:p>
+    <w:p>
+      <w:pPr>
+        <w:jc w:val="both"/>
+        <w:rPr>
+          <w:rFonts w:ascii="Times New Roman" w:hAnsi="Times New Roman" w:cs="Times New Roman"/>
+          <w:sz w:val="20"/>
+          <w:szCs w:val="20"/>
+        </w:rPr>
+      </w:pPr>
+      <w:r>
+        <w:rPr>
+          <w:rFonts w:ascii="Times New Roman" w:hAnsi="Times New Roman" w:cs="Times New Roman"/>
+          <w:sz w:val="20"/>
+          <w:szCs w:val="20"/>
+        </w:rPr>
+        <w:t xml:space="preserve">   </w:t>
+      </w:r>
+      <w:r>
+        <w:rPr>
+          <w:rFonts w:ascii="Times New Roman" w:hAnsi="Times New Roman" w:cs="Times New Roman"/>
+          <w:sz w:val="20"/>
+          <w:szCs w:val="20"/>
+        </w:rPr>
+        <w:t>To balance the environmental impact of the developments in the country, laws were created to guide and protect the welfare of the</w:t>
+      </w:r>
+      <w:r>
+        <w:rPr>
+          <w:rFonts w:ascii="Times New Roman" w:hAnsi="Times New Roman" w:cs="Times New Roman"/>
+          <w:sz w:val="20"/>
+          <w:szCs w:val="20"/>
+        </w:rPr>
+        <w:t xml:space="preserve"> people</w:t>
+      </w:r>
+      <w:r>
+        <w:rPr>
+          <w:rFonts w:ascii="Times New Roman" w:hAnsi="Times New Roman" w:cs="Times New Roman"/>
+          <w:sz w:val="20"/>
+          <w:szCs w:val="20"/>
+        </w:rPr>
+        <w:t>. A law has been enacted in the Philippines entitled as the “The Philippine Clean Air Act” or also known as “RA 8749 or the CAA”. This act aims to provide a sustainable environment in the Philippines through prevention and control of air pollution by setting standards, guidelines and regulations for government, people, and industries to follow. It recognizes the responsibility of the local government to deal with environmental problems and recognizes the right of the citizens to breathe clean air, participate in the formulation, planning and imp</w:t>
+      </w:r>
+      <w:r>
+        <w:rPr>
+          <w:rFonts w:ascii="Times New Roman" w:hAnsi="Times New Roman" w:cs="Times New Roman"/>
+          <w:sz w:val="20"/>
+          <w:szCs w:val="20"/>
+        </w:rPr>
+        <w:t>lementation of the law</w:t>
+      </w:r>
+      <w:r>
+        <w:rPr>
+          <w:rFonts w:ascii="Times New Roman" w:hAnsi="Times New Roman" w:cs="Times New Roman"/>
+          <w:sz w:val="20"/>
+          <w:szCs w:val="20"/>
+        </w:rPr>
+        <w:t xml:space="preserve">. </w:t>
+      </w:r>
+      <w:r>
+        <w:rPr>
+          <w:rFonts w:ascii="Times New Roman" w:hAnsi="Times New Roman" w:cs="Times New Roman"/>
+          <w:color w:val="FF0000"/>
+          <w:sz w:val="20"/>
+          <w:szCs w:val="20"/>
+        </w:rPr>
+        <w:t>(DENR, 2014).</w:t>
+      </w:r>
+    </w:p>
+    <w:p>
+      <w:pPr>
+        <w:jc w:val="both"/>
+        <w:rPr>
+          <w:rFonts w:ascii="Times New Roman" w:hAnsi="Times New Roman" w:cs="Times New Roman"/>
+          <w:sz w:val="20"/>
+          <w:szCs w:val="20"/>
+        </w:rPr>
+      </w:pPr>
+      <w:r>
+        <w:rPr>
+          <w:rFonts w:ascii="Times New Roman" w:hAnsi="Times New Roman" w:cs="Times New Roman"/>
+          <w:color w:val="FF0000"/>
+          <w:sz w:val="20"/>
+          <w:szCs w:val="20"/>
+        </w:rPr>
+        <w:t xml:space="preserve">   </w:t>
+      </w:r>
+      <w:r>
+        <w:rPr>
+          <w:rFonts w:ascii="Times New Roman" w:hAnsi="Times New Roman" w:cs="Times New Roman"/>
+          <w:sz w:val="20"/>
+          <w:szCs w:val="20"/>
+        </w:rPr>
+        <w:t xml:space="preserve">One of the municipalities that share the common goal of “commitment for economic growth without compromising ecological preservation and protection” is the Municipality of Carmona, resulting to the awards it has achieved over the years. The focus of the municipality is on their climate change adaptation program, which aims to reduce the greenhouse effect produced by human activities in Carmona. Their supervising environmental management specialist stated that the major source of air pollution in Carmona is from mobile sources. Because of this, they have determined SLEX – Carmona Entrance/Exit and </w:t>
       </w:r>
       <w:proofErr w:type="spellStart"/>
       <w:r>
         <w:rPr>
           <w:rFonts w:ascii="Times New Roman" w:hAnsi="Times New Roman" w:cs="Times New Roman"/>
-          <w:color w:val="FF0000"/>
-          <w:sz w:val="20"/>
-          <w:szCs w:val="20"/>
-        </w:rPr>
-        <w:t>n.d.</w:t>
+          <w:sz w:val="20"/>
+          <w:szCs w:val="20"/>
+        </w:rPr>
+        <w:t>Bancal</w:t>
       </w:r>
       <w:proofErr w:type="spellEnd"/>
       <w:r>
         <w:rPr>
           <w:rFonts w:ascii="Times New Roman" w:hAnsi="Times New Roman" w:cs="Times New Roman"/>
-          <w:color w:val="FF0000"/>
-          <w:sz w:val="20"/>
-          <w:szCs w:val="20"/>
-        </w:rPr>
-        <w:t xml:space="preserve">). </w:t>
+          <w:sz w:val="20"/>
+          <w:szCs w:val="20"/>
+        </w:rPr>
+        <w:t xml:space="preserve"> Junction/intersection as the two most pollutant-prone </w:t>
+      </w:r>
+      <w:r>
+        <w:rPr>
+          <w:rFonts w:ascii="Times New Roman" w:hAnsi="Times New Roman" w:cs="Times New Roman"/>
+          <w:sz w:val="20"/>
+          <w:szCs w:val="20"/>
+        </w:rPr>
+        <w:t xml:space="preserve">areas </w:t>
+      </w:r>
+      <w:r>
+        <w:rPr>
+          <w:rFonts w:ascii="Times New Roman" w:hAnsi="Times New Roman" w:cs="Times New Roman"/>
+          <w:sz w:val="20"/>
+          <w:szCs w:val="20"/>
+        </w:rPr>
+        <w:t xml:space="preserve">affected by mobile sources in Carmona. Currently, the only way to determine the occurrence of air pollution in these areas is through reports given to the municipality. Once they receive a report, the municipality will immediately inspect the area and investigate where the pollution comes from, and then from there decide what actions to take. Yet usually, upon arriving at the reported area, the trace of pollution has </w:t>
+      </w:r>
+      <w:r>
+        <w:rPr>
+          <w:rFonts w:ascii="Times New Roman" w:hAnsi="Times New Roman" w:cs="Times New Roman"/>
+          <w:sz w:val="20"/>
+          <w:szCs w:val="20"/>
+        </w:rPr>
+        <w:lastRenderedPageBreak/>
+        <w:t xml:space="preserve">already been diminished, gone, or was already replaced by other air pollutants. The municipality would like to focus and monitor criteria pollutants that contribute to the greenhouse effect and are from the major source of air pollution in Carmona namely: Carbon Monoxide (CO), Nitrogen Dioxide (NO2), and Sulfur Dioxide (SO2). The ability to measure air pollution in real-time will enable the municipality of Carmona to improve its implementation of Clean Air Act in its vicinity. </w:t>
       </w:r>
     </w:p>
     <w:p>
@@ -815,968 +805,7 @@
           <w:sz w:val="20"/>
           <w:szCs w:val="20"/>
         </w:rPr>
-        <w:t>To balance the environmental impact of the de</w:t>
-      </w:r>
-      <w:r>
-        <w:rPr>
-          <w:rFonts w:ascii="Times New Roman" w:hAnsi="Times New Roman" w:cs="Times New Roman"/>
-          <w:sz w:val="20"/>
-          <w:szCs w:val="20"/>
-        </w:rPr>
-        <w:t xml:space="preserve">velopments in the country, laws </w:t>
-      </w:r>
-      <w:r>
-        <w:rPr>
-          <w:rFonts w:ascii="Times New Roman" w:hAnsi="Times New Roman" w:cs="Times New Roman"/>
-          <w:sz w:val="20"/>
-          <w:szCs w:val="20"/>
-        </w:rPr>
-        <w:t>were created to guide and protect the welfare of the</w:t>
-      </w:r>
-      <w:r>
-        <w:rPr>
-          <w:rFonts w:ascii="Times New Roman" w:hAnsi="Times New Roman" w:cs="Times New Roman"/>
-          <w:sz w:val="20"/>
-          <w:szCs w:val="20"/>
-        </w:rPr>
-        <w:t xml:space="preserve"> people</w:t>
-      </w:r>
-      <w:r>
-        <w:rPr>
-          <w:rFonts w:ascii="Times New Roman" w:hAnsi="Times New Roman" w:cs="Times New Roman"/>
-          <w:sz w:val="20"/>
-          <w:szCs w:val="20"/>
-        </w:rPr>
-        <w:t>. A law has been enacted</w:t>
-      </w:r>
-      <w:r>
-        <w:rPr>
-          <w:rFonts w:ascii="Times New Roman" w:hAnsi="Times New Roman" w:cs="Times New Roman"/>
-          <w:sz w:val="20"/>
-          <w:szCs w:val="20"/>
-        </w:rPr>
-        <w:t xml:space="preserve"> in the Philippines entitled as </w:t>
-      </w:r>
-      <w:r>
-        <w:rPr>
-          <w:rFonts w:ascii="Times New Roman" w:hAnsi="Times New Roman" w:cs="Times New Roman"/>
-          <w:sz w:val="20"/>
-          <w:szCs w:val="20"/>
-        </w:rPr>
-        <w:t>the “The Philippine Clean Air Act” or also known as “RA 8749 or the CAA”. This act</w:t>
-      </w:r>
-      <w:r>
-        <w:rPr>
-          <w:rFonts w:ascii="Times New Roman" w:hAnsi="Times New Roman" w:cs="Times New Roman"/>
-          <w:sz w:val="20"/>
-          <w:szCs w:val="20"/>
-        </w:rPr>
-        <w:t xml:space="preserve"> </w:t>
-      </w:r>
-      <w:r>
-        <w:rPr>
-          <w:rFonts w:ascii="Times New Roman" w:hAnsi="Times New Roman" w:cs="Times New Roman"/>
-          <w:sz w:val="20"/>
-          <w:szCs w:val="20"/>
-        </w:rPr>
-        <w:t>aims to provide a sustainable environment in the Phil</w:t>
-      </w:r>
-      <w:r>
-        <w:rPr>
-          <w:rFonts w:ascii="Times New Roman" w:hAnsi="Times New Roman" w:cs="Times New Roman"/>
-          <w:sz w:val="20"/>
-          <w:szCs w:val="20"/>
-        </w:rPr>
-        <w:t xml:space="preserve">ippines through prevention and </w:t>
-      </w:r>
-      <w:r>
-        <w:rPr>
-          <w:rFonts w:ascii="Times New Roman" w:hAnsi="Times New Roman" w:cs="Times New Roman"/>
-          <w:sz w:val="20"/>
-          <w:szCs w:val="20"/>
-        </w:rPr>
-        <w:t xml:space="preserve">control of air pollution by setting standards, guidelines </w:t>
-      </w:r>
-      <w:r>
-        <w:rPr>
-          <w:rFonts w:ascii="Times New Roman" w:hAnsi="Times New Roman" w:cs="Times New Roman"/>
-          <w:sz w:val="20"/>
-          <w:szCs w:val="20"/>
-        </w:rPr>
-        <w:t xml:space="preserve">and regulations for government, </w:t>
-      </w:r>
-      <w:r>
-        <w:rPr>
-          <w:rFonts w:ascii="Times New Roman" w:hAnsi="Times New Roman" w:cs="Times New Roman"/>
-          <w:sz w:val="20"/>
-          <w:szCs w:val="20"/>
-        </w:rPr>
-        <w:t>people, and industries to follow. It recognizes the respons</w:t>
-      </w:r>
-      <w:r>
-        <w:rPr>
-          <w:rFonts w:ascii="Times New Roman" w:hAnsi="Times New Roman" w:cs="Times New Roman"/>
-          <w:sz w:val="20"/>
-          <w:szCs w:val="20"/>
-        </w:rPr>
-        <w:t xml:space="preserve">ibility of the local government </w:t>
-      </w:r>
-      <w:r>
-        <w:rPr>
-          <w:rFonts w:ascii="Times New Roman" w:hAnsi="Times New Roman" w:cs="Times New Roman"/>
-          <w:sz w:val="20"/>
-          <w:szCs w:val="20"/>
-        </w:rPr>
-        <w:t>to deal with environmental problems and recognizes the r</w:t>
-      </w:r>
-      <w:r>
-        <w:rPr>
-          <w:rFonts w:ascii="Times New Roman" w:hAnsi="Times New Roman" w:cs="Times New Roman"/>
-          <w:sz w:val="20"/>
-          <w:szCs w:val="20"/>
-        </w:rPr>
-        <w:t xml:space="preserve">ight of the citizens to breathe </w:t>
-      </w:r>
-      <w:r>
-        <w:rPr>
-          <w:rFonts w:ascii="Times New Roman" w:hAnsi="Times New Roman" w:cs="Times New Roman"/>
-          <w:sz w:val="20"/>
-          <w:szCs w:val="20"/>
-        </w:rPr>
-        <w:t>clean air, participate in the formulation, planning and imp</w:t>
-      </w:r>
-      <w:r>
-        <w:rPr>
-          <w:rFonts w:ascii="Times New Roman" w:hAnsi="Times New Roman" w:cs="Times New Roman"/>
-          <w:sz w:val="20"/>
-          <w:szCs w:val="20"/>
-        </w:rPr>
-        <w:t>lementation of the law</w:t>
-      </w:r>
-      <w:r>
-        <w:rPr>
-          <w:rFonts w:ascii="Times New Roman" w:hAnsi="Times New Roman" w:cs="Times New Roman"/>
-          <w:sz w:val="20"/>
-          <w:szCs w:val="20"/>
-        </w:rPr>
-        <w:t xml:space="preserve">. </w:t>
-      </w:r>
-      <w:r>
-        <w:rPr>
-          <w:rFonts w:ascii="Times New Roman" w:hAnsi="Times New Roman" w:cs="Times New Roman"/>
-          <w:color w:val="FF0000"/>
-          <w:sz w:val="20"/>
-          <w:szCs w:val="20"/>
-        </w:rPr>
-        <w:t>(DENR, 2014).</w:t>
-      </w:r>
-    </w:p>
-    <w:p>
-      <w:pPr>
-        <w:jc w:val="both"/>
-        <w:rPr>
-          <w:rFonts w:ascii="Times New Roman" w:hAnsi="Times New Roman" w:cs="Times New Roman"/>
-          <w:sz w:val="20"/>
-          <w:szCs w:val="20"/>
-        </w:rPr>
-      </w:pPr>
-      <w:r>
-        <w:rPr>
-          <w:rFonts w:ascii="Times New Roman" w:hAnsi="Times New Roman" w:cs="Times New Roman"/>
-          <w:color w:val="FF0000"/>
-          <w:sz w:val="20"/>
-          <w:szCs w:val="20"/>
-        </w:rPr>
-        <w:t xml:space="preserve">   </w:t>
-      </w:r>
-      <w:r>
-        <w:rPr>
-          <w:rFonts w:ascii="Times New Roman" w:hAnsi="Times New Roman" w:cs="Times New Roman"/>
-          <w:sz w:val="20"/>
-          <w:szCs w:val="20"/>
-        </w:rPr>
-        <w:t>One of the municipalities that share the</w:t>
-      </w:r>
-      <w:r>
-        <w:rPr>
-          <w:rFonts w:ascii="Times New Roman" w:hAnsi="Times New Roman" w:cs="Times New Roman"/>
-          <w:sz w:val="20"/>
-          <w:szCs w:val="20"/>
-        </w:rPr>
-        <w:t xml:space="preserve"> common goal of “commitment for </w:t>
-      </w:r>
-      <w:r>
-        <w:rPr>
-          <w:rFonts w:ascii="Times New Roman" w:hAnsi="Times New Roman" w:cs="Times New Roman"/>
-          <w:sz w:val="20"/>
-          <w:szCs w:val="20"/>
-        </w:rPr>
-        <w:t>economic growth without compromising ecological preservation and protect</w:t>
-      </w:r>
-      <w:r>
-        <w:rPr>
-          <w:rFonts w:ascii="Times New Roman" w:hAnsi="Times New Roman" w:cs="Times New Roman"/>
-          <w:sz w:val="20"/>
-          <w:szCs w:val="20"/>
-        </w:rPr>
-        <w:t xml:space="preserve">ion” is the </w:t>
-      </w:r>
-      <w:r>
-        <w:rPr>
-          <w:rFonts w:ascii="Times New Roman" w:hAnsi="Times New Roman" w:cs="Times New Roman"/>
-          <w:sz w:val="20"/>
-          <w:szCs w:val="20"/>
-        </w:rPr>
-        <w:t>Municipality of Carmona, resulting to the awards it h</w:t>
-      </w:r>
-      <w:r>
-        <w:rPr>
-          <w:rFonts w:ascii="Times New Roman" w:hAnsi="Times New Roman" w:cs="Times New Roman"/>
-          <w:sz w:val="20"/>
-          <w:szCs w:val="20"/>
-        </w:rPr>
-        <w:t xml:space="preserve">as achieved over the years. The </w:t>
-      </w:r>
-      <w:r>
-        <w:rPr>
-          <w:rFonts w:ascii="Times New Roman" w:hAnsi="Times New Roman" w:cs="Times New Roman"/>
-          <w:sz w:val="20"/>
-          <w:szCs w:val="20"/>
-        </w:rPr>
-        <w:t>focus of the municipality is on their climate change ad</w:t>
-      </w:r>
-      <w:r>
-        <w:rPr>
-          <w:rFonts w:ascii="Times New Roman" w:hAnsi="Times New Roman" w:cs="Times New Roman"/>
-          <w:sz w:val="20"/>
-          <w:szCs w:val="20"/>
-        </w:rPr>
-        <w:t xml:space="preserve">aptation program, which aims to </w:t>
-      </w:r>
-      <w:r>
-        <w:rPr>
-          <w:rFonts w:ascii="Times New Roman" w:hAnsi="Times New Roman" w:cs="Times New Roman"/>
-          <w:sz w:val="20"/>
-          <w:szCs w:val="20"/>
-        </w:rPr>
-        <w:t>reduce the greenhouse effect produced by human activities in Carmona. Th</w:t>
-      </w:r>
-      <w:r>
-        <w:rPr>
-          <w:rFonts w:ascii="Times New Roman" w:hAnsi="Times New Roman" w:cs="Times New Roman"/>
-          <w:sz w:val="20"/>
-          <w:szCs w:val="20"/>
-        </w:rPr>
-        <w:t xml:space="preserve">eir supervising </w:t>
-      </w:r>
-      <w:r>
-        <w:rPr>
-          <w:rFonts w:ascii="Times New Roman" w:hAnsi="Times New Roman" w:cs="Times New Roman"/>
-          <w:sz w:val="20"/>
-          <w:szCs w:val="20"/>
-        </w:rPr>
-        <w:t>environmental management specialist stated that the m</w:t>
-      </w:r>
-      <w:r>
-        <w:rPr>
-          <w:rFonts w:ascii="Times New Roman" w:hAnsi="Times New Roman" w:cs="Times New Roman"/>
-          <w:sz w:val="20"/>
-          <w:szCs w:val="20"/>
-        </w:rPr>
-        <w:t xml:space="preserve">ajor source of air pollution in </w:t>
-      </w:r>
-      <w:r>
-        <w:rPr>
-          <w:rFonts w:ascii="Times New Roman" w:hAnsi="Times New Roman" w:cs="Times New Roman"/>
-          <w:sz w:val="20"/>
-          <w:szCs w:val="20"/>
-        </w:rPr>
-        <w:t>Carmona is from mobile sources. Because of th</w:t>
-      </w:r>
-      <w:r>
-        <w:rPr>
-          <w:rFonts w:ascii="Times New Roman" w:hAnsi="Times New Roman" w:cs="Times New Roman"/>
-          <w:sz w:val="20"/>
-          <w:szCs w:val="20"/>
-        </w:rPr>
-        <w:t xml:space="preserve">is, they have determined SLEX – </w:t>
-      </w:r>
-      <w:r>
-        <w:rPr>
-          <w:rFonts w:ascii="Times New Roman" w:hAnsi="Times New Roman" w:cs="Times New Roman"/>
-          <w:sz w:val="20"/>
-          <w:szCs w:val="20"/>
-        </w:rPr>
-        <w:t xml:space="preserve">Carmona Entrance/Exit and </w:t>
-      </w:r>
-      <w:proofErr w:type="spellStart"/>
-      <w:r>
-        <w:rPr>
-          <w:rFonts w:ascii="Times New Roman" w:hAnsi="Times New Roman" w:cs="Times New Roman"/>
-          <w:sz w:val="20"/>
-          <w:szCs w:val="20"/>
-        </w:rPr>
-        <w:t>Bancal</w:t>
-      </w:r>
-      <w:proofErr w:type="spellEnd"/>
-      <w:r>
-        <w:rPr>
-          <w:rFonts w:ascii="Times New Roman" w:hAnsi="Times New Roman" w:cs="Times New Roman"/>
-          <w:sz w:val="20"/>
-          <w:szCs w:val="20"/>
-        </w:rPr>
-        <w:t xml:space="preserve"> Junction/intersection as the two most polluta</w:t>
-      </w:r>
-      <w:r>
-        <w:rPr>
-          <w:rFonts w:ascii="Times New Roman" w:hAnsi="Times New Roman" w:cs="Times New Roman"/>
-          <w:sz w:val="20"/>
-          <w:szCs w:val="20"/>
-        </w:rPr>
-        <w:t xml:space="preserve">nt-prone </w:t>
-      </w:r>
-      <w:r>
-        <w:rPr>
-          <w:rFonts w:ascii="Times New Roman" w:hAnsi="Times New Roman" w:cs="Times New Roman"/>
-          <w:sz w:val="20"/>
-          <w:szCs w:val="20"/>
-        </w:rPr>
-        <w:t xml:space="preserve">areas </w:t>
-      </w:r>
-      <w:r>
-        <w:rPr>
-          <w:rFonts w:ascii="Times New Roman" w:hAnsi="Times New Roman" w:cs="Times New Roman"/>
-          <w:sz w:val="20"/>
-          <w:szCs w:val="20"/>
-        </w:rPr>
-        <w:t xml:space="preserve">affected by mobile </w:t>
-      </w:r>
-      <w:r>
-        <w:rPr>
-          <w:rFonts w:ascii="Times New Roman" w:hAnsi="Times New Roman" w:cs="Times New Roman"/>
-          <w:sz w:val="20"/>
-          <w:szCs w:val="20"/>
-        </w:rPr>
-        <w:t xml:space="preserve">sources in Carmona. Currently, the only way to determine </w:t>
-      </w:r>
-      <w:r>
-        <w:rPr>
-          <w:rFonts w:ascii="Times New Roman" w:hAnsi="Times New Roman" w:cs="Times New Roman"/>
-          <w:sz w:val="20"/>
-          <w:szCs w:val="20"/>
-        </w:rPr>
-        <w:t xml:space="preserve">the occurrence of air pollution </w:t>
-      </w:r>
-      <w:r>
-        <w:rPr>
-          <w:rFonts w:ascii="Times New Roman" w:hAnsi="Times New Roman" w:cs="Times New Roman"/>
-          <w:sz w:val="20"/>
-          <w:szCs w:val="20"/>
-        </w:rPr>
-        <w:t>in these areas is through reports given to the municipality. Once they re</w:t>
-      </w:r>
-      <w:r>
-        <w:rPr>
-          <w:rFonts w:ascii="Times New Roman" w:hAnsi="Times New Roman" w:cs="Times New Roman"/>
-          <w:sz w:val="20"/>
-          <w:szCs w:val="20"/>
-        </w:rPr>
-        <w:t xml:space="preserve">ceive a report, the </w:t>
-      </w:r>
-      <w:r>
-        <w:rPr>
-          <w:rFonts w:ascii="Times New Roman" w:hAnsi="Times New Roman" w:cs="Times New Roman"/>
-          <w:sz w:val="20"/>
-          <w:szCs w:val="20"/>
-        </w:rPr>
-        <w:t>municipality will immediately inspect the area and invest</w:t>
-      </w:r>
-      <w:r>
-        <w:rPr>
-          <w:rFonts w:ascii="Times New Roman" w:hAnsi="Times New Roman" w:cs="Times New Roman"/>
-          <w:sz w:val="20"/>
-          <w:szCs w:val="20"/>
-        </w:rPr>
-        <w:t xml:space="preserve">igate where the pollution comes </w:t>
-      </w:r>
-      <w:r>
-        <w:rPr>
-          <w:rFonts w:ascii="Times New Roman" w:hAnsi="Times New Roman" w:cs="Times New Roman"/>
-          <w:sz w:val="20"/>
-          <w:szCs w:val="20"/>
-        </w:rPr>
-        <w:t>from, and then from there decide what actions to take. Ye</w:t>
-      </w:r>
-      <w:r>
-        <w:rPr>
-          <w:rFonts w:ascii="Times New Roman" w:hAnsi="Times New Roman" w:cs="Times New Roman"/>
-          <w:sz w:val="20"/>
-          <w:szCs w:val="20"/>
-        </w:rPr>
-        <w:t xml:space="preserve">t usually, upon arriving at the </w:t>
-      </w:r>
-      <w:r>
-        <w:rPr>
-          <w:rFonts w:ascii="Times New Roman" w:hAnsi="Times New Roman" w:cs="Times New Roman"/>
-          <w:sz w:val="20"/>
-          <w:szCs w:val="20"/>
-        </w:rPr>
-        <w:t xml:space="preserve">reported area, the trace of pollution has </w:t>
-      </w:r>
-      <w:r>
-        <w:rPr>
-          <w:rFonts w:ascii="Times New Roman" w:hAnsi="Times New Roman" w:cs="Times New Roman"/>
-          <w:sz w:val="20"/>
-          <w:szCs w:val="20"/>
-        </w:rPr>
-        <w:lastRenderedPageBreak/>
-        <w:t>already been dim</w:t>
-      </w:r>
-      <w:r>
-        <w:rPr>
-          <w:rFonts w:ascii="Times New Roman" w:hAnsi="Times New Roman" w:cs="Times New Roman"/>
-          <w:sz w:val="20"/>
-          <w:szCs w:val="20"/>
-        </w:rPr>
-        <w:t xml:space="preserve">inished, gone, or was already </w:t>
-      </w:r>
-      <w:r>
-        <w:rPr>
-          <w:rFonts w:ascii="Times New Roman" w:hAnsi="Times New Roman" w:cs="Times New Roman"/>
-          <w:sz w:val="20"/>
-          <w:szCs w:val="20"/>
-        </w:rPr>
-        <w:t>replaced by other air pollutants. The municipality would lik</w:t>
-      </w:r>
-      <w:r>
-        <w:rPr>
-          <w:rFonts w:ascii="Times New Roman" w:hAnsi="Times New Roman" w:cs="Times New Roman"/>
-          <w:sz w:val="20"/>
-          <w:szCs w:val="20"/>
-        </w:rPr>
-        <w:t xml:space="preserve">e to focus and monitor criteria </w:t>
-      </w:r>
-      <w:r>
-        <w:rPr>
-          <w:rFonts w:ascii="Times New Roman" w:hAnsi="Times New Roman" w:cs="Times New Roman"/>
-          <w:sz w:val="20"/>
-          <w:szCs w:val="20"/>
-        </w:rPr>
-        <w:t>po</w:t>
-      </w:r>
-      <w:r>
-        <w:rPr>
-          <w:rFonts w:ascii="Times New Roman" w:hAnsi="Times New Roman" w:cs="Times New Roman"/>
-          <w:sz w:val="20"/>
-          <w:szCs w:val="20"/>
-        </w:rPr>
-        <w:t xml:space="preserve">llutants that contribute to the </w:t>
-      </w:r>
-      <w:r>
-        <w:rPr>
-          <w:rFonts w:ascii="Times New Roman" w:hAnsi="Times New Roman" w:cs="Times New Roman"/>
-          <w:sz w:val="20"/>
-          <w:szCs w:val="20"/>
-        </w:rPr>
-        <w:t>greenhouse effect and a</w:t>
-      </w:r>
-      <w:r>
-        <w:rPr>
-          <w:rFonts w:ascii="Times New Roman" w:hAnsi="Times New Roman" w:cs="Times New Roman"/>
-          <w:sz w:val="20"/>
-          <w:szCs w:val="20"/>
-        </w:rPr>
-        <w:t xml:space="preserve">re from the major source of air </w:t>
-      </w:r>
-      <w:r>
-        <w:rPr>
-          <w:rFonts w:ascii="Times New Roman" w:hAnsi="Times New Roman" w:cs="Times New Roman"/>
-          <w:sz w:val="20"/>
-          <w:szCs w:val="20"/>
-        </w:rPr>
-        <w:t>pollution in Carmona namely: Carbon Monoxide (C</w:t>
-      </w:r>
-      <w:r>
-        <w:rPr>
-          <w:rFonts w:ascii="Times New Roman" w:hAnsi="Times New Roman" w:cs="Times New Roman"/>
-          <w:sz w:val="20"/>
-          <w:szCs w:val="20"/>
-        </w:rPr>
-        <w:t xml:space="preserve">O), Nitrogen Dioxide (NO2), and Sulfur Dioxide (SO2). </w:t>
-      </w:r>
-      <w:r>
-        <w:rPr>
-          <w:rFonts w:ascii="Times New Roman" w:hAnsi="Times New Roman" w:cs="Times New Roman"/>
-          <w:sz w:val="20"/>
-          <w:szCs w:val="20"/>
-        </w:rPr>
-        <w:t xml:space="preserve">The ability to measure air pollution in real-time </w:t>
-      </w:r>
-      <w:r>
-        <w:rPr>
-          <w:rFonts w:ascii="Times New Roman" w:hAnsi="Times New Roman" w:cs="Times New Roman"/>
-          <w:sz w:val="20"/>
-          <w:szCs w:val="20"/>
-        </w:rPr>
-        <w:t xml:space="preserve">will enable the municipality of Carmona to improve its </w:t>
-      </w:r>
-      <w:r>
-        <w:rPr>
-          <w:rFonts w:ascii="Times New Roman" w:hAnsi="Times New Roman" w:cs="Times New Roman"/>
-          <w:sz w:val="20"/>
-          <w:szCs w:val="20"/>
-        </w:rPr>
-        <w:t>implementation of Clean Air Act in its vicinity</w:t>
-      </w:r>
-      <w:r>
-        <w:rPr>
-          <w:rFonts w:ascii="Times New Roman" w:hAnsi="Times New Roman" w:cs="Times New Roman"/>
-          <w:sz w:val="20"/>
-          <w:szCs w:val="20"/>
-        </w:rPr>
-        <w:t xml:space="preserve">. </w:t>
-      </w:r>
-    </w:p>
-    <w:p>
-      <w:pPr>
-        <w:jc w:val="both"/>
-        <w:rPr>
-          <w:rFonts w:ascii="Times New Roman" w:hAnsi="Times New Roman" w:cs="Times New Roman"/>
-          <w:sz w:val="20"/>
-          <w:szCs w:val="20"/>
-        </w:rPr>
-      </w:pPr>
-      <w:r>
-        <w:rPr>
-          <w:rFonts w:ascii="Times New Roman" w:hAnsi="Times New Roman" w:cs="Times New Roman"/>
-          <w:sz w:val="20"/>
-          <w:szCs w:val="20"/>
-        </w:rPr>
-        <w:t xml:space="preserve">   </w:t>
-      </w:r>
-      <w:r>
-        <w:rPr>
-          <w:rFonts w:ascii="Times New Roman" w:hAnsi="Times New Roman" w:cs="Times New Roman"/>
-          <w:sz w:val="20"/>
-          <w:szCs w:val="20"/>
-        </w:rPr>
-        <w:t>The objective of the study was to develop an IOT</w:t>
-      </w:r>
-      <w:r>
-        <w:rPr>
-          <w:rFonts w:ascii="Times New Roman" w:hAnsi="Times New Roman" w:cs="Times New Roman"/>
-          <w:sz w:val="20"/>
-          <w:szCs w:val="20"/>
-        </w:rPr>
-        <w:t xml:space="preserve"> based air quality monitoring </w:t>
-      </w:r>
-      <w:r>
-        <w:rPr>
-          <w:rFonts w:ascii="Times New Roman" w:hAnsi="Times New Roman" w:cs="Times New Roman"/>
-          <w:sz w:val="20"/>
-          <w:szCs w:val="20"/>
-        </w:rPr>
-        <w:t xml:space="preserve">system placed in the two key areas of Carmona that can </w:t>
-      </w:r>
-      <w:r>
-        <w:rPr>
-          <w:rFonts w:ascii="Times New Roman" w:hAnsi="Times New Roman" w:cs="Times New Roman"/>
-          <w:sz w:val="20"/>
-          <w:szCs w:val="20"/>
-        </w:rPr>
-        <w:t xml:space="preserve">help in determining whether the </w:t>
-      </w:r>
-      <w:r>
-        <w:rPr>
-          <w:rFonts w:ascii="Times New Roman" w:hAnsi="Times New Roman" w:cs="Times New Roman"/>
-          <w:sz w:val="20"/>
-          <w:szCs w:val="20"/>
-        </w:rPr>
-        <w:t xml:space="preserve">standards provided in the National Ambient Air Quality </w:t>
-      </w:r>
-      <w:r>
-        <w:rPr>
-          <w:rFonts w:ascii="Times New Roman" w:hAnsi="Times New Roman" w:cs="Times New Roman"/>
-          <w:sz w:val="20"/>
-          <w:szCs w:val="20"/>
-        </w:rPr>
-        <w:t xml:space="preserve">Guideline are met by collecting </w:t>
-      </w:r>
-      <w:r>
-        <w:rPr>
-          <w:rFonts w:ascii="Times New Roman" w:hAnsi="Times New Roman" w:cs="Times New Roman"/>
-          <w:sz w:val="20"/>
-          <w:szCs w:val="20"/>
-        </w:rPr>
-        <w:t xml:space="preserve">actual concentration of air pollution data. Another </w:t>
-      </w:r>
-      <w:r>
-        <w:rPr>
-          <w:rFonts w:ascii="Times New Roman" w:hAnsi="Times New Roman" w:cs="Times New Roman"/>
-          <w:sz w:val="20"/>
-          <w:szCs w:val="20"/>
-        </w:rPr>
-        <w:t xml:space="preserve">objective was to develop a web </w:t>
-      </w:r>
-      <w:r>
-        <w:rPr>
-          <w:rFonts w:ascii="Times New Roman" w:hAnsi="Times New Roman" w:cs="Times New Roman"/>
-          <w:sz w:val="20"/>
-          <w:szCs w:val="20"/>
-        </w:rPr>
-        <w:t>application (with a mobile friendly feature) for the mun</w:t>
-      </w:r>
-      <w:r>
-        <w:rPr>
-          <w:rFonts w:ascii="Times New Roman" w:hAnsi="Times New Roman" w:cs="Times New Roman"/>
-          <w:sz w:val="20"/>
-          <w:szCs w:val="20"/>
-        </w:rPr>
-        <w:t xml:space="preserve">icipality and citizens. It will </w:t>
-      </w:r>
-      <w:r>
-        <w:rPr>
-          <w:rFonts w:ascii="Times New Roman" w:hAnsi="Times New Roman" w:cs="Times New Roman"/>
-          <w:sz w:val="20"/>
-          <w:szCs w:val="20"/>
-        </w:rPr>
-        <w:t>collect and display the data, generate raw data report</w:t>
-      </w:r>
-      <w:r>
-        <w:rPr>
-          <w:rFonts w:ascii="Times New Roman" w:hAnsi="Times New Roman" w:cs="Times New Roman"/>
-          <w:sz w:val="20"/>
-          <w:szCs w:val="20"/>
-        </w:rPr>
-        <w:t xml:space="preserve">s, and provide indications when </w:t>
-      </w:r>
-      <w:r>
-        <w:rPr>
-          <w:rFonts w:ascii="Times New Roman" w:hAnsi="Times New Roman" w:cs="Times New Roman"/>
-          <w:sz w:val="20"/>
-          <w:szCs w:val="20"/>
-        </w:rPr>
-        <w:t xml:space="preserve">certain amount of levels of air pollution has been </w:t>
-      </w:r>
-      <w:r>
-        <w:rPr>
-          <w:rFonts w:ascii="Times New Roman" w:hAnsi="Times New Roman" w:cs="Times New Roman"/>
-          <w:sz w:val="20"/>
-          <w:szCs w:val="20"/>
-        </w:rPr>
-        <w:t xml:space="preserve">reached which will help in the </w:t>
-      </w:r>
-      <w:r>
-        <w:rPr>
-          <w:rFonts w:ascii="Times New Roman" w:hAnsi="Times New Roman" w:cs="Times New Roman"/>
-          <w:sz w:val="20"/>
-          <w:szCs w:val="20"/>
-        </w:rPr>
-        <w:t>improvement of the implementation of standards and pol</w:t>
-      </w:r>
-      <w:r>
-        <w:rPr>
-          <w:rFonts w:ascii="Times New Roman" w:hAnsi="Times New Roman" w:cs="Times New Roman"/>
-          <w:sz w:val="20"/>
-          <w:szCs w:val="20"/>
-        </w:rPr>
-        <w:t xml:space="preserve">icies provided in the Clean Air </w:t>
-      </w:r>
-      <w:r>
-        <w:rPr>
-          <w:rFonts w:ascii="Times New Roman" w:hAnsi="Times New Roman" w:cs="Times New Roman"/>
-          <w:sz w:val="20"/>
-          <w:szCs w:val="20"/>
-        </w:rPr>
-        <w:t>Act, and compliance with the provisions set in the Munic</w:t>
-      </w:r>
-      <w:r>
-        <w:rPr>
-          <w:rFonts w:ascii="Times New Roman" w:hAnsi="Times New Roman" w:cs="Times New Roman"/>
-          <w:sz w:val="20"/>
-          <w:szCs w:val="20"/>
-        </w:rPr>
-        <w:t xml:space="preserve">ipal Environment Code. The last </w:t>
-      </w:r>
-      <w:r>
-        <w:rPr>
-          <w:rFonts w:ascii="Times New Roman" w:hAnsi="Times New Roman" w:cs="Times New Roman"/>
-          <w:sz w:val="20"/>
-          <w:szCs w:val="20"/>
-        </w:rPr>
-        <w:t xml:space="preserve">objective was to provide an IoT device that will enable </w:t>
-      </w:r>
-      <w:r>
-        <w:rPr>
-          <w:rFonts w:ascii="Times New Roman" w:hAnsi="Times New Roman" w:cs="Times New Roman"/>
-          <w:sz w:val="20"/>
-          <w:szCs w:val="20"/>
-        </w:rPr>
-        <w:t xml:space="preserve">real-time collection of the air </w:t>
-      </w:r>
-      <w:r>
-        <w:rPr>
-          <w:rFonts w:ascii="Times New Roman" w:hAnsi="Times New Roman" w:cs="Times New Roman"/>
-          <w:sz w:val="20"/>
-          <w:szCs w:val="20"/>
-        </w:rPr>
-        <w:t>pollution concentration data in distant zones and retrieva</w:t>
-      </w:r>
-      <w:r>
-        <w:rPr>
-          <w:rFonts w:ascii="Times New Roman" w:hAnsi="Times New Roman" w:cs="Times New Roman"/>
-          <w:sz w:val="20"/>
-          <w:szCs w:val="20"/>
-        </w:rPr>
-        <w:t xml:space="preserve">l whenever it is needed to help </w:t>
-      </w:r>
-      <w:r>
-        <w:rPr>
-          <w:rFonts w:ascii="Times New Roman" w:hAnsi="Times New Roman" w:cs="Times New Roman"/>
-          <w:sz w:val="20"/>
-          <w:szCs w:val="20"/>
-        </w:rPr>
-        <w:t xml:space="preserve">the </w:t>
-      </w:r>
-      <w:r>
-        <w:rPr>
-          <w:rFonts w:ascii="Times New Roman" w:hAnsi="Times New Roman" w:cs="Times New Roman"/>
-          <w:sz w:val="20"/>
-          <w:szCs w:val="20"/>
-        </w:rPr>
-        <w:t xml:space="preserve">experts in their investigation. </w:t>
-      </w:r>
-      <w:r>
-        <w:rPr>
-          <w:rFonts w:ascii="Times New Roman" w:hAnsi="Times New Roman" w:cs="Times New Roman"/>
-          <w:sz w:val="20"/>
-          <w:szCs w:val="20"/>
-        </w:rPr>
-        <w:t>By implementing this project, the study will be</w:t>
-      </w:r>
-      <w:r>
-        <w:rPr>
-          <w:rFonts w:ascii="Times New Roman" w:hAnsi="Times New Roman" w:cs="Times New Roman"/>
-          <w:sz w:val="20"/>
-          <w:szCs w:val="20"/>
-        </w:rPr>
-        <w:t xml:space="preserve">nefit the Municipal Environment </w:t>
-      </w:r>
-      <w:r>
-        <w:rPr>
-          <w:rFonts w:ascii="Times New Roman" w:hAnsi="Times New Roman" w:cs="Times New Roman"/>
-          <w:sz w:val="20"/>
-          <w:szCs w:val="20"/>
-        </w:rPr>
-        <w:t xml:space="preserve">and National Resources Office (MENRO) Carmona, its </w:t>
-      </w:r>
-      <w:r>
-        <w:rPr>
-          <w:rFonts w:ascii="Times New Roman" w:hAnsi="Times New Roman" w:cs="Times New Roman"/>
-          <w:sz w:val="20"/>
-          <w:szCs w:val="20"/>
-        </w:rPr>
-        <w:t xml:space="preserve">officers; Residents of Carmona, </w:t>
-      </w:r>
-      <w:r>
-        <w:rPr>
-          <w:rFonts w:ascii="Times New Roman" w:hAnsi="Times New Roman" w:cs="Times New Roman"/>
-          <w:sz w:val="20"/>
-          <w:szCs w:val="20"/>
-        </w:rPr>
-        <w:t>DENR; and future researchers. First, the study will pr</w:t>
-      </w:r>
-      <w:r>
-        <w:rPr>
-          <w:rFonts w:ascii="Times New Roman" w:hAnsi="Times New Roman" w:cs="Times New Roman"/>
-          <w:sz w:val="20"/>
-          <w:szCs w:val="20"/>
-        </w:rPr>
-        <w:t xml:space="preserve">ovide Municipal Environment and </w:t>
-      </w:r>
-      <w:r>
-        <w:rPr>
-          <w:rFonts w:ascii="Times New Roman" w:hAnsi="Times New Roman" w:cs="Times New Roman"/>
-          <w:sz w:val="20"/>
-          <w:szCs w:val="20"/>
-        </w:rPr>
-        <w:t xml:space="preserve">National Resources Office (MENRO) Carmona </w:t>
-      </w:r>
-      <w:r>
-        <w:rPr>
-          <w:rFonts w:ascii="Times New Roman" w:hAnsi="Times New Roman" w:cs="Times New Roman"/>
-          <w:sz w:val="20"/>
-          <w:szCs w:val="20"/>
-        </w:rPr>
-        <w:t xml:space="preserve">a way to validate air pollution </w:t>
-      </w:r>
-      <w:r>
-        <w:rPr>
-          <w:rFonts w:ascii="Times New Roman" w:hAnsi="Times New Roman" w:cs="Times New Roman"/>
-          <w:sz w:val="20"/>
-          <w:szCs w:val="20"/>
-        </w:rPr>
-        <w:t>occurrences that will help in the implementation of the p</w:t>
-      </w:r>
-      <w:r>
-        <w:rPr>
-          <w:rFonts w:ascii="Times New Roman" w:hAnsi="Times New Roman" w:cs="Times New Roman"/>
-          <w:sz w:val="20"/>
-          <w:szCs w:val="20"/>
-        </w:rPr>
-        <w:t xml:space="preserve">olicies to fight air pollution. </w:t>
-      </w:r>
-      <w:r>
-        <w:rPr>
-          <w:rFonts w:ascii="Times New Roman" w:hAnsi="Times New Roman" w:cs="Times New Roman"/>
-          <w:sz w:val="20"/>
-          <w:szCs w:val="20"/>
-        </w:rPr>
-        <w:t>Next, its officers will be given a more convenient way of m</w:t>
-      </w:r>
-      <w:r>
-        <w:rPr>
-          <w:rFonts w:ascii="Times New Roman" w:hAnsi="Times New Roman" w:cs="Times New Roman"/>
-          <w:sz w:val="20"/>
-          <w:szCs w:val="20"/>
-        </w:rPr>
-        <w:t xml:space="preserve">onitoring air pollution in key </w:t>
-      </w:r>
-      <w:r>
-        <w:rPr>
-          <w:rFonts w:ascii="Times New Roman" w:hAnsi="Times New Roman" w:cs="Times New Roman"/>
-          <w:sz w:val="20"/>
-          <w:szCs w:val="20"/>
-        </w:rPr>
-        <w:t>areas through a website that can collect and displa</w:t>
-      </w:r>
-      <w:r>
-        <w:rPr>
-          <w:rFonts w:ascii="Times New Roman" w:hAnsi="Times New Roman" w:cs="Times New Roman"/>
-          <w:sz w:val="20"/>
-          <w:szCs w:val="20"/>
-        </w:rPr>
-        <w:t xml:space="preserve">y air pollution data; alert the </w:t>
-      </w:r>
-      <w:r>
-        <w:rPr>
-          <w:rFonts w:ascii="Times New Roman" w:hAnsi="Times New Roman" w:cs="Times New Roman"/>
-          <w:sz w:val="20"/>
-          <w:szCs w:val="20"/>
-        </w:rPr>
-        <w:t>municipality office when an area’s AQI category level</w:t>
-      </w:r>
-      <w:r>
-        <w:rPr>
-          <w:rFonts w:ascii="Times New Roman" w:hAnsi="Times New Roman" w:cs="Times New Roman"/>
-          <w:sz w:val="20"/>
-          <w:szCs w:val="20"/>
-        </w:rPr>
-        <w:t xml:space="preserve"> change (through beeping sounds </w:t>
-      </w:r>
-      <w:r>
-        <w:rPr>
-          <w:rFonts w:ascii="Times New Roman" w:hAnsi="Times New Roman" w:cs="Times New Roman"/>
-          <w:sz w:val="20"/>
-          <w:szCs w:val="20"/>
-        </w:rPr>
-        <w:t>and flashing bulb lights); and generate raw data reports b</w:t>
-      </w:r>
-      <w:r>
-        <w:rPr>
-          <w:rFonts w:ascii="Times New Roman" w:hAnsi="Times New Roman" w:cs="Times New Roman"/>
-          <w:sz w:val="20"/>
-          <w:szCs w:val="20"/>
-        </w:rPr>
-        <w:t xml:space="preserve">ased on selected start/end date </w:t>
-      </w:r>
-      <w:r>
-        <w:rPr>
-          <w:rFonts w:ascii="Times New Roman" w:hAnsi="Times New Roman" w:cs="Times New Roman"/>
-          <w:sz w:val="20"/>
-          <w:szCs w:val="20"/>
-        </w:rPr>
-        <w:t>which include elements, concentration values and date/time occurrences in each/sp</w:t>
-      </w:r>
-      <w:r>
-        <w:rPr>
-          <w:rFonts w:ascii="Times New Roman" w:hAnsi="Times New Roman" w:cs="Times New Roman"/>
-          <w:sz w:val="20"/>
-          <w:szCs w:val="20"/>
-        </w:rPr>
-        <w:t xml:space="preserve">ecific </w:t>
-      </w:r>
-      <w:r>
-        <w:rPr>
-          <w:rFonts w:ascii="Times New Roman" w:hAnsi="Times New Roman" w:cs="Times New Roman"/>
-          <w:sz w:val="20"/>
-          <w:szCs w:val="20"/>
-        </w:rPr>
-        <w:t>areas. Next, the residents will be provided a way to be m</w:t>
-      </w:r>
-      <w:r>
-        <w:rPr>
-          <w:rFonts w:ascii="Times New Roman" w:hAnsi="Times New Roman" w:cs="Times New Roman"/>
-          <w:sz w:val="20"/>
-          <w:szCs w:val="20"/>
-        </w:rPr>
-        <w:t xml:space="preserve">ore aware of the quality of air </w:t>
-      </w:r>
-      <w:r>
-        <w:rPr>
-          <w:rFonts w:ascii="Times New Roman" w:hAnsi="Times New Roman" w:cs="Times New Roman"/>
-          <w:sz w:val="20"/>
-          <w:szCs w:val="20"/>
-        </w:rPr>
-        <w:t>they are breathing. Also, the DENR can use this study and a</w:t>
-      </w:r>
-      <w:r>
-        <w:rPr>
-          <w:rFonts w:ascii="Times New Roman" w:hAnsi="Times New Roman" w:cs="Times New Roman"/>
-          <w:sz w:val="20"/>
-          <w:szCs w:val="20"/>
-        </w:rPr>
-        <w:t xml:space="preserve">pply it to other municipalities </w:t>
-      </w:r>
-      <w:r>
-        <w:rPr>
-          <w:rFonts w:ascii="Times New Roman" w:hAnsi="Times New Roman" w:cs="Times New Roman"/>
-          <w:sz w:val="20"/>
-          <w:szCs w:val="20"/>
-        </w:rPr>
-        <w:t>or areas that are in need of an air quality monitoring system that co</w:t>
-      </w:r>
-      <w:r>
-        <w:rPr>
-          <w:rFonts w:ascii="Times New Roman" w:hAnsi="Times New Roman" w:cs="Times New Roman"/>
-          <w:sz w:val="20"/>
-          <w:szCs w:val="20"/>
-        </w:rPr>
-        <w:t xml:space="preserve">uld also improve the </w:t>
-      </w:r>
-      <w:r>
-        <w:rPr>
-          <w:rFonts w:ascii="Times New Roman" w:hAnsi="Times New Roman" w:cs="Times New Roman"/>
-          <w:sz w:val="20"/>
-          <w:szCs w:val="20"/>
-        </w:rPr>
-        <w:t>Integrated Air Quality Framework of the Philippines. Lastl</w:t>
-      </w:r>
-      <w:r>
-        <w:rPr>
-          <w:rFonts w:ascii="Times New Roman" w:hAnsi="Times New Roman" w:cs="Times New Roman"/>
-          <w:sz w:val="20"/>
-          <w:szCs w:val="20"/>
-        </w:rPr>
-        <w:t xml:space="preserve">y, the researchers will be able </w:t>
-      </w:r>
-      <w:r>
-        <w:rPr>
-          <w:rFonts w:ascii="Times New Roman" w:hAnsi="Times New Roman" w:cs="Times New Roman"/>
-          <w:sz w:val="20"/>
-          <w:szCs w:val="20"/>
-        </w:rPr>
-        <w:t>to access the air pollution data that will help other studies as well.</w:t>
+        <w:t>The objective of the study was to develop an IOT based air quality monitoring system placed in the two key areas of Carmona that can help in determining whether the standards provided in the National Ambient Air Quality Guideline are met by collecting actual concentration of air pollution data. Another objective was to develop a web application (with a mobile friendly feature) for the municipality and citizens. It will collect and display the data, generate raw data reports, and provide indications when certain amount of levels of air pollution has been reached which will help in the improvement of the implementation of standards and policies provided in the Clean Air Act, and compliance with the provisions set in the Municipal Environment Code. The last objective was to provide an IoT device that will enable real-time collection of the air pollution concentration data in distant zones and retrieval whenever it is needed to help the experts in their investigation. By implementing this project, the study will benefit the Municipal Environment and National Resources Office (MENRO) Carmona, its officers; Residents of Carmona, DENR; and future researchers. First, the study will provide Municipal Environment and National Resources Office (MENRO) Carmona a way to validate air pollution occurrences that will help in the implementation of the policies to fight air pollution. Next, its officers will be given a more convenient way of monitoring air pollution in key areas through a website that can collect and display air pollution data; alert the municipality office when an area’s AQI category level change (through beeping sounds and flashing bulb lights); and generate raw data reports based on selected start/end date which include elements, concentration values and date/time occurrences in each/specific areas. Next, the residents will be provided a way to be more aware of the quality of air they are breathing. Also, the DENR can use this study and apply it to other municipalities or areas that are in need of an air quality monitoring system that could also improve the Integrated Air Quality Framework of the Philippines. Lastly, the researchers will be able to access the air pollution data that will help other studies as well.</w:t>
       </w:r>
     </w:p>
     <w:p>
@@ -1834,39 +863,7 @@
           <w:sz w:val="20"/>
           <w:szCs w:val="20"/>
         </w:rPr>
-        <w:t xml:space="preserve">  </w:t>
-      </w:r>
-      <w:r>
-        <w:rPr>
-          <w:rFonts w:ascii="Times New Roman" w:hAnsi="Times New Roman" w:cs="Times New Roman"/>
-          <w:sz w:val="20"/>
-          <w:szCs w:val="20"/>
-        </w:rPr>
-        <w:t>The methodology that was used in the study is a modified prototyping for t</w:t>
-      </w:r>
-      <w:r>
-        <w:rPr>
-          <w:rFonts w:ascii="Times New Roman" w:hAnsi="Times New Roman" w:cs="Times New Roman"/>
-          <w:sz w:val="20"/>
-          <w:szCs w:val="20"/>
-        </w:rPr>
-        <w:t xml:space="preserve">he </w:t>
-      </w:r>
-      <w:r>
-        <w:rPr>
-          <w:rFonts w:ascii="Times New Roman" w:hAnsi="Times New Roman" w:cs="Times New Roman"/>
-          <w:sz w:val="20"/>
-          <w:szCs w:val="20"/>
-        </w:rPr>
-        <w:t>development of projects which is under Internet of Thing</w:t>
-      </w:r>
-      <w:r>
-        <w:rPr>
-          <w:rFonts w:ascii="Times New Roman" w:hAnsi="Times New Roman" w:cs="Times New Roman"/>
-          <w:sz w:val="20"/>
-          <w:szCs w:val="20"/>
-        </w:rPr>
-        <w:t xml:space="preserve">s. This prototyping is based on </w:t>
+        <w:t xml:space="preserve">  The methodology that was used in the study is a modified prototyping for the development of projects which is under Internet of Things. This prototyping is based on </w:t>
       </w:r>
       <w:proofErr w:type="spellStart"/>
       <w:r>
@@ -1901,39 +898,7 @@
           <w:sz w:val="20"/>
           <w:szCs w:val="20"/>
         </w:rPr>
-        <w:t xml:space="preserve"> that provides a way to use m</w:t>
-      </w:r>
-      <w:r>
-        <w:rPr>
-          <w:rFonts w:ascii="Times New Roman" w:hAnsi="Times New Roman" w:cs="Times New Roman"/>
-          <w:sz w:val="20"/>
-          <w:szCs w:val="20"/>
-        </w:rPr>
-        <w:t xml:space="preserve">icrocontrollers like Arduino in </w:t>
-      </w:r>
-      <w:r>
-        <w:rPr>
-          <w:rFonts w:ascii="Times New Roman" w:hAnsi="Times New Roman" w:cs="Times New Roman"/>
-          <w:sz w:val="20"/>
-          <w:szCs w:val="20"/>
-        </w:rPr>
-        <w:t>fusing with IOT. Fi</w:t>
-      </w:r>
-      <w:r>
-        <w:rPr>
-          <w:rFonts w:ascii="Times New Roman" w:hAnsi="Times New Roman" w:cs="Times New Roman"/>
-          <w:sz w:val="20"/>
-          <w:szCs w:val="20"/>
-        </w:rPr>
-        <w:t>g. 1</w:t>
-      </w:r>
-      <w:r>
-        <w:rPr>
-          <w:rFonts w:ascii="Times New Roman" w:hAnsi="Times New Roman" w:cs="Times New Roman"/>
-          <w:sz w:val="20"/>
-          <w:szCs w:val="20"/>
-        </w:rPr>
-        <w:t xml:space="preserve"> shows the 3-way methodology that was used in the study.</w:t>
+        <w:t xml:space="preserve"> that provides a way to use microcontrollers like Arduino in fusing with IOT. Fig. 1 shows the 3-way methodology that was used in the study.</w:t>
       </w:r>
     </w:p>
     <w:p>
@@ -2517,25 +1482,7 @@
           <w:szCs w:val="16"/>
           <w:lang w:val="en-US"/>
         </w:rPr>
-        <w:t xml:space="preserve">Figure </w:t>
-      </w:r>
-      <w:r>
-        <w:rPr>
-          <w:rFonts w:ascii="Times New Roman" w:hAnsi="Times New Roman" w:cs="Times New Roman"/>
-          <w:sz w:val="16"/>
-          <w:szCs w:val="16"/>
-          <w:lang w:val="en-US"/>
-        </w:rPr>
-        <w:t>2</w:t>
-      </w:r>
-      <w:r>
-        <w:rPr>
-          <w:rFonts w:ascii="Times New Roman" w:hAnsi="Times New Roman" w:cs="Times New Roman"/>
-          <w:sz w:val="16"/>
-          <w:szCs w:val="16"/>
-          <w:lang w:val="en-US"/>
-        </w:rPr>
-        <w:t>. MQ-2 (Nitrogen Dioxide or LPG) Gas Sensor Data Sheet</w:t>
+        <w:t>Figure 2. MQ-2 (Nitrogen Dioxide or LPG) Gas Sensor Data Sheet</w:t>
       </w:r>
     </w:p>
     <w:p>
@@ -2674,6 +1621,7 @@
           <w:rFonts w:ascii="Times New Roman" w:hAnsi="Times New Roman" w:cs="Times New Roman"/>
           <w:sz w:val="20"/>
           <w:szCs w:val="20"/>
+          <w:highlight w:val="yellow"/>
           <w:lang w:val="en-US"/>
         </w:rPr>
       </w:pPr>
@@ -2753,7 +1701,192 @@
           <w:szCs w:val="20"/>
           <w:lang w:val="en-US"/>
         </w:rPr>
-        <w:t xml:space="preserve">/Ro ratio. For the pollutant nitrogen dioxide, these 4 values are: (2.301029996, 0.243038049,4, -0.782516056) respectively. Using the formula </w:t>
+        <w:t xml:space="preserve">/Ro ratio. </w:t>
+      </w:r>
+      <w:r>
+        <w:rPr>
+          <w:rFonts w:ascii="Times New Roman" w:hAnsi="Times New Roman" w:cs="Times New Roman"/>
+          <w:sz w:val="20"/>
+          <w:szCs w:val="20"/>
+          <w:highlight w:val="yellow"/>
+          <w:lang w:val="en-US"/>
+        </w:rPr>
+        <w:t>For the pollutant nitrogen dioxide, th</w:t>
+      </w:r>
+      <w:r>
+        <w:rPr>
+          <w:rFonts w:ascii="Times New Roman" w:hAnsi="Times New Roman" w:cs="Times New Roman"/>
+          <w:sz w:val="20"/>
+          <w:szCs w:val="20"/>
+          <w:highlight w:val="yellow"/>
+          <w:lang w:val="en-US"/>
+        </w:rPr>
+        <w:t>ese 4 values are:</w:t>
+      </w:r>
+      <w:r>
+        <w:rPr>
+          <w:rFonts w:ascii="Times New Roman" w:hAnsi="Times New Roman" w:cs="Times New Roman"/>
+          <w:sz w:val="20"/>
+          <w:szCs w:val="20"/>
+          <w:highlight w:val="yellow"/>
+          <w:lang w:val="en-US"/>
+        </w:rPr>
+        <w:br/>
+      </w:r>
+      <w:r>
+        <w:rPr>
+          <w:rFonts w:ascii="Times New Roman" w:hAnsi="Times New Roman" w:cs="Times New Roman"/>
+          <w:sz w:val="20"/>
+          <w:szCs w:val="20"/>
+          <w:highlight w:val="yellow"/>
+          <w:lang w:val="en-US"/>
+        </w:rPr>
+        <w:t xml:space="preserve"> (2.301029996, </w:t>
+      </w:r>
+      <w:r>
+        <w:rPr>
+          <w:rFonts w:ascii="Times New Roman" w:hAnsi="Times New Roman" w:cs="Times New Roman"/>
+          <w:sz w:val="20"/>
+          <w:szCs w:val="20"/>
+          <w:highlight w:val="yellow"/>
+          <w:lang w:val="en-US"/>
+        </w:rPr>
+        <w:t>0.243038049,</w:t>
+      </w:r>
+      <w:r>
+        <w:rPr>
+          <w:rFonts w:ascii="Times New Roman" w:hAnsi="Times New Roman" w:cs="Times New Roman"/>
+          <w:sz w:val="20"/>
+          <w:szCs w:val="20"/>
+          <w:highlight w:val="yellow"/>
+          <w:lang w:val="en-US"/>
+        </w:rPr>
+        <w:t xml:space="preserve"> </w:t>
+      </w:r>
+      <w:r>
+        <w:rPr>
+          <w:rFonts w:ascii="Times New Roman" w:hAnsi="Times New Roman" w:cs="Times New Roman"/>
+          <w:sz w:val="20"/>
+          <w:szCs w:val="20"/>
+          <w:highlight w:val="yellow"/>
+          <w:lang w:val="en-US"/>
+        </w:rPr>
+        <w:t>4, -0.782516056) respectively</w:t>
+      </w:r>
+      <w:r>
+        <w:rPr>
+          <w:rFonts w:ascii="Times New Roman" w:hAnsi="Times New Roman" w:cs="Times New Roman"/>
+          <w:sz w:val="20"/>
+          <w:szCs w:val="20"/>
+          <w:highlight w:val="yellow"/>
+          <w:lang w:val="en-US"/>
+        </w:rPr>
+        <w:t xml:space="preserve"> (x1, y1, x2, y2)</w:t>
+      </w:r>
+      <w:r>
+        <w:rPr>
+          <w:rFonts w:ascii="Times New Roman" w:hAnsi="Times New Roman" w:cs="Times New Roman"/>
+          <w:sz w:val="20"/>
+          <w:szCs w:val="20"/>
+          <w:highlight w:val="yellow"/>
+          <w:lang w:val="en-US"/>
+        </w:rPr>
+        <w:t xml:space="preserve">. </w:t>
+      </w:r>
+    </w:p>
+    <w:p>
+      <w:pPr>
+        <w:jc w:val="both"/>
+        <w:rPr>
+          <w:rFonts w:ascii="Times New Roman" w:hAnsi="Times New Roman" w:cs="Times New Roman"/>
+          <w:sz w:val="20"/>
+          <w:szCs w:val="20"/>
+          <w:highlight w:val="yellow"/>
+          <w:lang w:val="en-US"/>
+        </w:rPr>
+      </w:pPr>
+      <w:r>
+        <w:rPr>
+          <w:rFonts w:ascii="Times New Roman" w:hAnsi="Times New Roman" w:cs="Times New Roman"/>
+          <w:sz w:val="20"/>
+          <w:szCs w:val="20"/>
+          <w:highlight w:val="yellow"/>
+          <w:lang w:val="en-US"/>
+        </w:rPr>
+        <w:t>Equation (1) displays the formula for solving of slope.</w:t>
+      </w:r>
+    </w:p>
+    <w:p>
+      <w:pPr>
+        <w:jc w:val="center"/>
+        <w:rPr>
+          <w:rFonts w:ascii="Times New Roman" w:hAnsi="Times New Roman" w:cs="Times New Roman"/>
+          <w:sz w:val="20"/>
+          <w:szCs w:val="20"/>
+          <w:highlight w:val="yellow"/>
+          <w:lang w:val="en-US"/>
+        </w:rPr>
+      </w:pPr>
+      <w:r>
+        <w:rPr>
+          <w:rFonts w:ascii="Times New Roman" w:hAnsi="Times New Roman" w:cs="Times New Roman"/>
+          <w:sz w:val="20"/>
+          <w:szCs w:val="20"/>
+          <w:highlight w:val="yellow"/>
+          <w:lang w:val="en-US"/>
+        </w:rPr>
+        <w:t>(y2 - y1) / (x2 - x1)</w:t>
+      </w:r>
+      <w:r>
+        <w:rPr>
+          <w:rFonts w:ascii="Times New Roman" w:hAnsi="Times New Roman" w:cs="Times New Roman"/>
+          <w:sz w:val="20"/>
+          <w:szCs w:val="20"/>
+          <w:highlight w:val="yellow"/>
+          <w:lang w:val="en-US"/>
+        </w:rPr>
+        <w:br/>
+      </w:r>
+      <w:r>
+        <w:rPr>
+          <w:rFonts w:ascii="Times New Roman" w:hAnsi="Times New Roman" w:cs="Times New Roman"/>
+          <w:sz w:val="20"/>
+          <w:szCs w:val="20"/>
+          <w:highlight w:val="yellow"/>
+          <w:lang w:val="en-US"/>
+        </w:rPr>
+        <w:t>(-0.782516056 - 0.243038049) / (4 - 2.301029996)</w:t>
+      </w:r>
+    </w:p>
+    <w:p>
+      <w:pPr>
+        <w:jc w:val="both"/>
+        <w:rPr>
+          <w:rFonts w:ascii="Times New Roman" w:hAnsi="Times New Roman" w:cs="Times New Roman"/>
+          <w:sz w:val="20"/>
+          <w:szCs w:val="20"/>
+          <w:lang w:val="en-US"/>
+        </w:rPr>
+      </w:pPr>
+      <w:r>
+        <w:rPr>
+          <w:rFonts w:ascii="Times New Roman" w:hAnsi="Times New Roman" w:cs="Times New Roman"/>
+          <w:sz w:val="20"/>
+          <w:szCs w:val="20"/>
+          <w:highlight w:val="yellow"/>
+          <w:lang w:val="en-US"/>
+        </w:rPr>
+        <w:t xml:space="preserve">Using </w:t>
+      </w:r>
+      <w:r>
+        <w:rPr>
+          <w:rFonts w:ascii="Times New Roman" w:hAnsi="Times New Roman" w:cs="Times New Roman"/>
+          <w:sz w:val="20"/>
+          <w:szCs w:val="20"/>
+          <w:highlight w:val="yellow"/>
+          <w:lang w:val="en-US"/>
+        </w:rPr>
+        <w:t>the equation</w:t>
       </w:r>
       <w:r>
         <w:rPr>
@@ -2761,18 +1894,42 @@
           <w:color w:val="002060"/>
           <w:sz w:val="20"/>
           <w:szCs w:val="20"/>
-          <w:lang w:val="en-US"/>
-        </w:rPr>
-        <w:t xml:space="preserve">(y2 - y1) / (x2 - x1), </w:t>
-      </w:r>
-      <w:r>
-        <w:rPr>
-          <w:rFonts w:ascii="Times New Roman" w:hAnsi="Times New Roman" w:cs="Times New Roman"/>
-          <w:sz w:val="20"/>
-          <w:szCs w:val="20"/>
-          <w:lang w:val="en-US"/>
-        </w:rPr>
-        <w:t xml:space="preserve">the slope was determined, which is -0.60363284965919. After solving for the slope, the next step was to compute for the ppm based on the </w:t>
+          <w:highlight w:val="yellow"/>
+          <w:lang w:val="en-US"/>
+        </w:rPr>
+        <w:t xml:space="preserve">, </w:t>
+      </w:r>
+      <w:r>
+        <w:rPr>
+          <w:rFonts w:ascii="Times New Roman" w:hAnsi="Times New Roman" w:cs="Times New Roman"/>
+          <w:sz w:val="20"/>
+          <w:szCs w:val="20"/>
+          <w:highlight w:val="yellow"/>
+          <w:lang w:val="en-US"/>
+        </w:rPr>
+        <w:t xml:space="preserve">the slope was determined, which is -0.60363284965919. </w:t>
+      </w:r>
+    </w:p>
+    <w:p>
+      <w:pPr>
+        <w:jc w:val="both"/>
+        <w:rPr>
+          <w:rFonts w:ascii="Times New Roman" w:hAnsi="Times New Roman" w:cs="Times New Roman"/>
+          <w:sz w:val="20"/>
+          <w:szCs w:val="20"/>
+          <w:highlight w:val="yellow"/>
+          <w:lang w:val="en-US"/>
+        </w:rPr>
+      </w:pPr>
+      <w:r>
+        <w:rPr>
+          <w:rFonts w:ascii="Times New Roman" w:hAnsi="Times New Roman" w:cs="Times New Roman"/>
+          <w:sz w:val="20"/>
+          <w:szCs w:val="20"/>
+          <w:highlight w:val="yellow"/>
+          <w:lang w:val="en-US"/>
+        </w:rPr>
+        <w:t xml:space="preserve">After solving for the slope, the next step was to compute for the ppm based on the </w:t>
       </w:r>
       <w:proofErr w:type="spellStart"/>
       <w:r>
@@ -2780,6 +1937,7 @@
           <w:rFonts w:ascii="Times New Roman" w:hAnsi="Times New Roman" w:cs="Times New Roman"/>
           <w:sz w:val="20"/>
           <w:szCs w:val="20"/>
+          <w:highlight w:val="yellow"/>
           <w:lang w:val="en-US"/>
         </w:rPr>
         <w:t>Rs</w:t>
@@ -2790,16 +1948,133 @@
           <w:rFonts w:ascii="Times New Roman" w:hAnsi="Times New Roman" w:cs="Times New Roman"/>
           <w:sz w:val="20"/>
           <w:szCs w:val="20"/>
-          <w:lang w:val="en-US"/>
-        </w:rPr>
-        <w:t xml:space="preserve">/Ro ratio. To compute for the ppm, the formula provided by Sandbox Electronics was utilized, which is: </w:t>
-      </w:r>
-      <w:r>
-        <w:rPr>
-          <w:rFonts w:ascii="Times New Roman" w:hAnsi="Times New Roman" w:cs="Times New Roman"/>
-          <w:color w:val="002060"/>
-          <w:sz w:val="20"/>
-          <w:szCs w:val="20"/>
+          <w:highlight w:val="yellow"/>
+          <w:lang w:val="en-US"/>
+        </w:rPr>
+        <w:t xml:space="preserve">/Ro ratio. To compute for the ppm, the formula provided by Sandbox Electronics was utilized </w:t>
+      </w:r>
+    </w:p>
+    <w:p>
+      <w:pPr>
+        <w:rPr>
+          <w:rFonts w:ascii="Times New Roman" w:hAnsi="Times New Roman" w:cs="Times New Roman"/>
+          <w:sz w:val="20"/>
+          <w:szCs w:val="20"/>
+          <w:highlight w:val="yellow"/>
+          <w:lang w:val="en-US"/>
+        </w:rPr>
+      </w:pPr>
+      <w:r>
+        <w:rPr>
+          <w:rFonts w:ascii="Times New Roman" w:hAnsi="Times New Roman" w:cs="Times New Roman"/>
+          <w:sz w:val="20"/>
+          <w:szCs w:val="20"/>
+          <w:highlight w:val="yellow"/>
+          <w:lang w:val="en-US"/>
+        </w:rPr>
+        <w:lastRenderedPageBreak/>
+        <w:t xml:space="preserve">Equation </w:t>
+      </w:r>
+      <w:r>
+        <w:rPr>
+          <w:rFonts w:ascii="Times New Roman" w:hAnsi="Times New Roman" w:cs="Times New Roman"/>
+          <w:sz w:val="20"/>
+          <w:szCs w:val="20"/>
+          <w:highlight w:val="yellow"/>
+          <w:lang w:val="en-US"/>
+        </w:rPr>
+        <w:t>(2)</w:t>
+      </w:r>
+      <w:r>
+        <w:rPr>
+          <w:rFonts w:ascii="Times New Roman" w:hAnsi="Times New Roman" w:cs="Times New Roman"/>
+          <w:sz w:val="20"/>
+          <w:szCs w:val="20"/>
+          <w:highlight w:val="yellow"/>
+          <w:lang w:val="en-US"/>
+        </w:rPr>
+        <w:t xml:space="preserve"> ppm based on the </w:t>
+      </w:r>
+      <w:proofErr w:type="spellStart"/>
+      <w:r>
+        <w:rPr>
+          <w:rFonts w:ascii="Times New Roman" w:hAnsi="Times New Roman" w:cs="Times New Roman"/>
+          <w:sz w:val="20"/>
+          <w:szCs w:val="20"/>
+          <w:highlight w:val="yellow"/>
+          <w:lang w:val="en-US"/>
+        </w:rPr>
+        <w:t>Rs</w:t>
+      </w:r>
+      <w:proofErr w:type="spellEnd"/>
+      <w:r>
+        <w:rPr>
+          <w:rFonts w:ascii="Times New Roman" w:hAnsi="Times New Roman" w:cs="Times New Roman"/>
+          <w:sz w:val="20"/>
+          <w:szCs w:val="20"/>
+          <w:highlight w:val="yellow"/>
+          <w:lang w:val="en-US"/>
+        </w:rPr>
+        <w:t xml:space="preserve">/Ro ration </w:t>
+      </w:r>
+      <w:r>
+        <w:rPr>
+          <w:rFonts w:ascii="Times New Roman" w:hAnsi="Times New Roman" w:cs="Times New Roman"/>
+          <w:sz w:val="20"/>
+          <w:szCs w:val="20"/>
+          <w:highlight w:val="yellow"/>
+          <w:lang w:val="en-US"/>
+        </w:rPr>
+        <w:br/>
+      </w:r>
+      <w:r>
+        <w:rPr>
+          <w:rFonts w:ascii="Times New Roman" w:hAnsi="Times New Roman" w:cs="Times New Roman"/>
+          <w:sz w:val="20"/>
+          <w:szCs w:val="20"/>
+          <w:highlight w:val="yellow"/>
+          <w:lang w:val="en-US"/>
+        </w:rPr>
+        <w:t xml:space="preserve"> </w:t>
+      </w:r>
+      <w:r>
+        <w:rPr>
+          <w:rFonts w:ascii="Times New Roman" w:hAnsi="Times New Roman" w:cs="Times New Roman"/>
+          <w:sz w:val="20"/>
+          <w:szCs w:val="20"/>
+          <w:highlight w:val="yellow"/>
+          <w:lang w:val="en-US"/>
+        </w:rPr>
+        <w:br/>
+      </w:r>
+      <w:r>
+        <w:rPr>
+          <w:rFonts w:ascii="Times New Roman" w:hAnsi="Times New Roman" w:cs="Times New Roman"/>
+          <w:sz w:val="20"/>
+          <w:szCs w:val="20"/>
+          <w:highlight w:val="yellow"/>
+          <w:lang w:val="en-US"/>
+        </w:rPr>
+        <w:t>x1 = value1, y1 = value2, slope = value3</w:t>
+      </w:r>
+      <w:bookmarkStart w:id="0" w:name="_GoBack"/>
+      <w:bookmarkEnd w:id="0"/>
+      <w:r>
+        <w:rPr>
+          <w:rFonts w:ascii="Times New Roman" w:hAnsi="Times New Roman" w:cs="Times New Roman"/>
+          <w:sz w:val="20"/>
+          <w:szCs w:val="20"/>
+          <w:highlight w:val="yellow"/>
+          <w:lang w:val="en-US"/>
+        </w:rPr>
+        <w:br/>
+      </w:r>
+      <w:r>
+        <w:rPr>
+          <w:rFonts w:ascii="Times New Roman" w:hAnsi="Times New Roman" w:cs="Times New Roman"/>
+          <w:sz w:val="20"/>
+          <w:szCs w:val="20"/>
+          <w:highlight w:val="yellow"/>
           <w:lang w:val="en-US"/>
         </w:rPr>
         <w:t>pow (10, (((log(</w:t>
@@ -2808,9 +2083,9 @@
       <w:r>
         <w:rPr>
           <w:rFonts w:ascii="Times New Roman" w:hAnsi="Times New Roman" w:cs="Times New Roman"/>
-          <w:color w:val="002060"/>
-          <w:sz w:val="20"/>
-          <w:szCs w:val="20"/>
+          <w:sz w:val="20"/>
+          <w:szCs w:val="20"/>
+          <w:highlight w:val="yellow"/>
           <w:lang w:val="en-US"/>
         </w:rPr>
         <w:t>rs_ro_ratio</w:t>
@@ -2819,21 +2094,12 @@
       <w:r>
         <w:rPr>
           <w:rFonts w:ascii="Times New Roman" w:hAnsi="Times New Roman" w:cs="Times New Roman"/>
-          <w:color w:val="002060"/>
-          <w:sz w:val="20"/>
-          <w:szCs w:val="20"/>
-          <w:lang w:val="en-US"/>
-        </w:rPr>
-        <w:t>)-value 2)/value 3) + value 1))</w:t>
-      </w:r>
-      <w:r>
-        <w:rPr>
-          <w:rFonts w:ascii="Times New Roman" w:hAnsi="Times New Roman" w:cs="Times New Roman"/>
-          <w:sz w:val="20"/>
-          <w:szCs w:val="20"/>
-          <w:lang w:val="en-US"/>
-        </w:rPr>
-        <w:t xml:space="preserve">. The result from this formula is the theoretical value that was used in computing the percent error. In order to reduce the percent error, the values assigned to a curve should be adjusted manually until a minimal percent error is solved. The results of the theoretical values and expected values were compared, and was nearly identical to each other. Additionally, unstable electric current may affect the readings of the sensors, resulting to some escalating percent errors. </w:t>
+          <w:sz w:val="20"/>
+          <w:szCs w:val="20"/>
+          <w:highlight w:val="yellow"/>
+          <w:lang w:val="en-US"/>
+        </w:rPr>
+        <w:t>)-value 2)/value 3) + value 1)).</w:t>
       </w:r>
     </w:p>
     <w:p>
@@ -2851,9 +2117,38 @@
           <w:rFonts w:ascii="Times New Roman" w:hAnsi="Times New Roman" w:cs="Times New Roman"/>
           <w:sz w:val="20"/>
           <w:szCs w:val="20"/>
-          <w:lang w:val="en-US"/>
-        </w:rPr>
-        <w:lastRenderedPageBreak/>
+          <w:highlight w:val="yellow"/>
+          <w:lang w:val="en-US"/>
+        </w:rPr>
+        <w:t>The result from this formula is the theoretical value that was used in computing the percent error.</w:t>
+      </w:r>
+      <w:r>
+        <w:rPr>
+          <w:rFonts w:ascii="Times New Roman" w:hAnsi="Times New Roman" w:cs="Times New Roman"/>
+          <w:sz w:val="20"/>
+          <w:szCs w:val="20"/>
+          <w:lang w:val="en-US"/>
+        </w:rPr>
+        <w:t xml:space="preserve"> In order to reduce the percent error, the values assigned to a curve should be adjusted manually until a minimal percent error is solved. The results of the theoretical values and expected values were compared, and was nearly identical to each other. Additionally, unstable electric current may affect the readings of the sensors, resulting to some escalating percent errors. </w:t>
+      </w:r>
+    </w:p>
+    <w:p>
+      <w:pPr>
+        <w:jc w:val="both"/>
+        <w:rPr>
+          <w:rFonts w:ascii="Times New Roman" w:hAnsi="Times New Roman" w:cs="Times New Roman"/>
+          <w:sz w:val="20"/>
+          <w:szCs w:val="20"/>
+          <w:lang w:val="en-US"/>
+        </w:rPr>
+      </w:pPr>
+      <w:r>
+        <w:rPr>
+          <w:rFonts w:ascii="Times New Roman" w:hAnsi="Times New Roman" w:cs="Times New Roman"/>
+          <w:sz w:val="20"/>
+          <w:szCs w:val="20"/>
+          <w:lang w:val="en-US"/>
+        </w:rPr>
         <w:t xml:space="preserve">Therefore, an algorithm that could calibrate the sensory device programmatically was created, which was based on the values computed using slope as shown in Figure </w:t>
       </w:r>
       <w:r>
@@ -3078,7 +2373,16 @@
           <w:szCs w:val="20"/>
           <w:lang w:val="en-US"/>
         </w:rPr>
-        <w:t xml:space="preserve">After the third-party calibration, the sensory device was deployed on the two key areas in Carmona. The sensory device was placed 1 to 2 meters above the ground level and was left for 3 hours to collect air concentration data which was sent to the cloud server in order for the users to view and evaluate the system. Figure </w:t>
+        <w:t xml:space="preserve">After the third-party calibration, the sensory device was deployed on the two key areas in Carmona. The sensory </w:t>
+      </w:r>
+      <w:r>
+        <w:rPr>
+          <w:rFonts w:ascii="Times New Roman" w:hAnsi="Times New Roman" w:cs="Times New Roman"/>
+          <w:sz w:val="20"/>
+          <w:szCs w:val="20"/>
+          <w:lang w:val="en-US"/>
+        </w:rPr>
+        <w:t xml:space="preserve">device was placed 1 to 2 meters above the ground level and was left for 3 hours to collect air concentration data which was sent to the cloud server in order for the users to view and evaluate the system. Figure </w:t>
       </w:r>
       <w:r>
         <w:rPr>
@@ -3098,17 +2402,6 @@
         </w:rPr>
         <w:t xml:space="preserve"> shows the block diagram setup of the system.</w:t>
       </w:r>
-    </w:p>
-    <w:p>
-      <w:pPr>
-        <w:jc w:val="both"/>
-        <w:rPr>
-          <w:rFonts w:ascii="Times New Roman" w:hAnsi="Times New Roman" w:cs="Times New Roman"/>
-          <w:sz w:val="20"/>
-          <w:szCs w:val="20"/>
-          <w:lang w:val="en-US"/>
-        </w:rPr>
-      </w:pPr>
     </w:p>
     <w:p>
       <w:pPr>
@@ -3122,17 +2415,13 @@
       </w:pPr>
       <w:r>
         <w:rPr>
-          <w:rFonts w:ascii="Times New Roman" w:hAnsi="Times New Roman" w:cs="Times New Roman"/>
           <w:noProof/>
-          <w:sz w:val="16"/>
-          <w:szCs w:val="16"/>
-          <w:lang w:eastAsia="en-PH"/>
         </w:rPr>
         <w:drawing>
-          <wp:inline distT="0" distB="0" distL="0" distR="0" wp14:anchorId="5ECCA7B8" wp14:editId="6C4B3042">
-            <wp:extent cx="2200759" cy="2549471"/>
-            <wp:effectExtent l="19050" t="0" r="9041" b="0"/>
-            <wp:docPr id="28" name="Picture 28"/>
+          <wp:inline distT="0" distB="0" distL="0" distR="0">
+            <wp:extent cx="1876508" cy="2172473"/>
+            <wp:effectExtent l="0" t="0" r="0" b="0"/>
+            <wp:docPr id="2" name="Picture 2"/>
             <wp:cNvGraphicFramePr>
               <a:graphicFrameLocks xmlns:a="http://schemas.openxmlformats.org/drawingml/2006/main" noChangeAspect="1"/>
             </wp:cNvGraphicFramePr>
@@ -3161,7 +2450,7 @@
                   <pic:spPr bwMode="auto">
                     <a:xfrm>
                       <a:off x="0" y="0"/>
-                      <a:ext cx="2199939" cy="2548521"/>
+                      <a:ext cx="1890312" cy="2188454"/>
                     </a:xfrm>
                     <a:prstGeom prst="rect">
                       <a:avLst/>
@@ -3206,17 +2495,6 @@
         </w:rPr>
         <w:t>. Block diagram of the System Setup</w:t>
       </w:r>
-    </w:p>
-    <w:p>
-      <w:pPr>
-        <w:jc w:val="both"/>
-        <w:rPr>
-          <w:rFonts w:ascii="Times New Roman" w:hAnsi="Times New Roman" w:cs="Times New Roman"/>
-          <w:sz w:val="20"/>
-          <w:szCs w:val="20"/>
-          <w:lang w:val="en-US"/>
-        </w:rPr>
-      </w:pPr>
     </w:p>
     <w:p>
       <w:pPr>
@@ -3484,6 +2762,7 @@
           <w:szCs w:val="16"/>
           <w:lang w:val="en-US"/>
         </w:rPr>
+        <w:lastRenderedPageBreak/>
         <w:t xml:space="preserve">Figure </w:t>
       </w:r>
       <w:r>
@@ -3542,7 +2821,6 @@
           <w:szCs w:val="20"/>
           <w:lang w:val="en-US"/>
         </w:rPr>
-        <w:lastRenderedPageBreak/>
         <w:t xml:space="preserve">Figure </w:t>
       </w:r>
       <w:r>
@@ -8990,8 +8268,6 @@
         </w:rPr>
         <w:t>LIKERT SCALE INTERPRETATION</w:t>
       </w:r>
-      <w:bookmarkStart w:id="0" w:name="_GoBack"/>
-      <w:bookmarkEnd w:id="0"/>
     </w:p>
     <w:p>
       <w:pPr>
@@ -11342,6 +10618,7 @@
     <w:lsdException w:name="HTML Sample" w:semiHidden="1" w:unhideWhenUsed="1"/>
     <w:lsdException w:name="HTML Typewriter" w:semiHidden="1" w:unhideWhenUsed="1"/>
     <w:lsdException w:name="HTML Variable" w:semiHidden="1" w:unhideWhenUsed="1"/>
+    <w:lsdException w:name="Normal Table" w:semiHidden="1" w:unhideWhenUsed="1"/>
     <w:lsdException w:name="annotation subject" w:semiHidden="1" w:unhideWhenUsed="1"/>
     <w:lsdException w:name="No List" w:semiHidden="1" w:unhideWhenUsed="1"/>
     <w:lsdException w:name="Outline List 1" w:semiHidden="1" w:unhideWhenUsed="1"/>
@@ -11388,8 +10665,10 @@
     <w:lsdException w:name="Table Subtle 2" w:semiHidden="1" w:unhideWhenUsed="1"/>
     <w:lsdException w:name="Table Web 1" w:semiHidden="1" w:unhideWhenUsed="1"/>
     <w:lsdException w:name="Table Web 2" w:semiHidden="1" w:unhideWhenUsed="1"/>
+    <w:lsdException w:name="Table Web 3" w:semiHidden="1" w:unhideWhenUsed="1"/>
     <w:lsdException w:name="Balloon Text" w:semiHidden="1" w:unhideWhenUsed="1"/>
     <w:lsdException w:name="Table Grid" w:uiPriority="39"/>
+    <w:lsdException w:name="Table Theme" w:semiHidden="1" w:unhideWhenUsed="1"/>
     <w:lsdException w:name="Placeholder Text" w:semiHidden="1"/>
     <w:lsdException w:name="No Spacing" w:uiPriority="1" w:qFormat="1"/>
     <w:lsdException w:name="Light Shading" w:uiPriority="60"/>

</xml_diff>